<commit_message>
update test plan docx
</commit_message>
<xml_diff>
--- a/Documentation/Final Project Mobile Testing - Mikail Gibran Fernanda Lubis - KSAT006ONL020.docx
+++ b/Documentation/Final Project Mobile Testing - Mikail Gibran Fernanda Lubis - KSAT006ONL020.docx
@@ -277,7 +277,7 @@
           <w:sz w:val="72"/>
           <w:szCs w:val="72"/>
         </w:rPr>
-        <w:t xml:space="preserve">Web UI Test </w:t>
+        <w:t>Mobile</w:t>
       </w:r>
       <w:r>
         <w:rPr>
@@ -286,9 +286,8 @@
           <w:sz w:val="72"/>
           <w:szCs w:val="72"/>
         </w:rPr>
-        <w:t>(</w:t>
-      </w:r>
-      <w:proofErr w:type="spellStart"/>
+        <w:t xml:space="preserve"> Test </w:t>
+      </w:r>
       <w:r>
         <w:rPr>
           <w:rFonts w:ascii="Cambria" w:eastAsia="Cambria" w:hAnsi="Cambria" w:cs="Cambria"/>
@@ -296,9 +295,17 @@
           <w:sz w:val="72"/>
           <w:szCs w:val="72"/>
         </w:rPr>
-        <w:t>kotakoki</w:t>
-      </w:r>
-      <w:proofErr w:type="spellEnd"/>
+        <w:t>(</w:t>
+      </w:r>
+      <w:r>
+        <w:rPr>
+          <w:rFonts w:ascii="Cambria" w:eastAsia="Cambria" w:hAnsi="Cambria" w:cs="Cambria"/>
+          <w:color w:val="000000"/>
+          <w:sz w:val="72"/>
+          <w:szCs w:val="72"/>
+        </w:rPr>
+        <w:t>Bank App</w:t>
+      </w:r>
       <w:r>
         <w:rPr>
           <w:rFonts w:ascii="Cambria" w:eastAsia="Cambria" w:hAnsi="Cambria" w:cs="Cambria"/>
@@ -394,7 +401,7 @@
         </w:rPr>
       </w:pPr>
       <w:r>
-        <w:t>09</w:t>
+        <w:t>13</w:t>
       </w:r>
       <w:r>
         <w:rPr>
@@ -539,7 +546,7 @@
         <w:t>Created:</w:t>
       </w:r>
       <w:r>
-        <w:t xml:space="preserve"> 01/10/2020</w:t>
+        <w:t xml:space="preserve"> 13/07/2022</w:t>
       </w:r>
     </w:p>
     <w:p>
@@ -554,7 +561,7 @@
         <w:t>Last Updated:</w:t>
       </w:r>
       <w:r>
-        <w:t xml:space="preserve"> 14/10/2020</w:t>
+        <w:t xml:space="preserve"> 13/07/2022</w:t>
       </w:r>
     </w:p>
     <w:p>
@@ -572,7 +579,10 @@
         <w:t>Status:</w:t>
       </w:r>
       <w:r>
-        <w:t xml:space="preserve"> DRAFT</w:t>
+        <w:t xml:space="preserve"> </w:t>
+      </w:r>
+      <w:r>
+        <w:t>Published</w:t>
       </w:r>
     </w:p>
     <w:p>
@@ -624,13 +634,7 @@
         <w:rPr>
           <w:color w:val="000000"/>
         </w:rPr>
-        <w:t xml:space="preserve"> - </w:t>
-      </w:r>
-      <w:r>
-        <w:rPr>
-          <w:color w:val="FF0000"/>
-        </w:rPr>
-        <w:t>To maintain a list of changes being made</w:t>
+        <w:t xml:space="preserve"> </w:t>
       </w:r>
     </w:p>
     <w:tbl>
@@ -1057,19 +1061,11 @@
             <w:r>
               <w:rPr>
                 <w:rFonts w:ascii="Arial" w:eastAsia="Arial" w:hAnsi="Arial" w:cs="Arial"/>
+                <w:color w:val="000000"/>
                 <w:sz w:val="18"/>
                 <w:szCs w:val="18"/>
               </w:rPr>
-              <w:t>14</w:t>
-            </w:r>
-            <w:r>
-              <w:rPr>
-                <w:rFonts w:ascii="Arial" w:eastAsia="Arial" w:hAnsi="Arial" w:cs="Arial"/>
-                <w:color w:val="000000"/>
-                <w:sz w:val="18"/>
-                <w:szCs w:val="18"/>
-              </w:rPr>
-              <w:t>/1</w:t>
+              <w:t>0</w:t>
             </w:r>
             <w:r>
               <w:rPr>
@@ -1077,7 +1073,7 @@
                 <w:sz w:val="18"/>
                 <w:szCs w:val="18"/>
               </w:rPr>
-              <w:t>0</w:t>
+              <w:t>9</w:t>
             </w:r>
             <w:r>
               <w:rPr>
@@ -1086,7 +1082,7 @@
                 <w:sz w:val="18"/>
                 <w:szCs w:val="18"/>
               </w:rPr>
-              <w:t>/20</w:t>
+              <w:t>/07/20</w:t>
             </w:r>
             <w:r>
               <w:rPr>
@@ -1094,7 +1090,7 @@
                 <w:sz w:val="18"/>
                 <w:szCs w:val="18"/>
               </w:rPr>
-              <w:t>20</w:t>
+              <w:t>22</w:t>
             </w:r>
           </w:p>
         </w:tc>
@@ -1122,23 +1118,13 @@
                 <w:szCs w:val="18"/>
               </w:rPr>
             </w:pPr>
-            <w:proofErr w:type="spellStart"/>
             <w:r>
               <w:rPr>
                 <w:rFonts w:ascii="Arial" w:eastAsia="Arial" w:hAnsi="Arial" w:cs="Arial"/>
                 <w:sz w:val="18"/>
                 <w:szCs w:val="18"/>
               </w:rPr>
-              <w:t>Safran</w:t>
-            </w:r>
-            <w:proofErr w:type="spellEnd"/>
-            <w:r>
-              <w:rPr>
-                <w:rFonts w:ascii="Arial" w:eastAsia="Arial" w:hAnsi="Arial" w:cs="Arial"/>
-                <w:sz w:val="18"/>
-                <w:szCs w:val="18"/>
-              </w:rPr>
-              <w:t xml:space="preserve"> Liman W</w:t>
+              <w:t>Mikail Gibran F L</w:t>
             </w:r>
           </w:p>
         </w:tc>
@@ -1332,12 +1318,6 @@
           <w:color w:val="000000"/>
         </w:rPr>
         <w:t xml:space="preserve"> </w:t>
-      </w:r>
-      <w:r>
-        <w:rPr>
-          <w:color w:val="FF0000"/>
-        </w:rPr>
-        <w:t>- To track who has reviewed and signoff on the Test plan</w:t>
       </w:r>
     </w:p>
     <w:tbl>
@@ -2315,13 +2295,7 @@
         <w:rPr>
           <w:color w:val="000000"/>
         </w:rPr>
-        <w:t xml:space="preserve"> - </w:t>
-      </w:r>
-      <w:r>
-        <w:rPr>
-          <w:color w:val="FF0000"/>
-        </w:rPr>
-        <w:t>Clearly mark the document used as an input to create the test plan</w:t>
+        <w:t xml:space="preserve"> </w:t>
       </w:r>
     </w:p>
     <w:tbl>
@@ -2690,6 +2664,7 @@
           <w:docPartUnique/>
         </w:docPartObj>
       </w:sdtPr>
+      <w:sdtEndPr/>
       <w:sdtContent>
         <w:p>
           <w:pPr>
@@ -4335,21 +4310,11 @@
     </w:p>
     <w:p>
       <w:r>
-        <w:t xml:space="preserve">            This test plan describes the testing approach and overall framework that will drive the testing of the Final Project Web </w:t>
-      </w:r>
-      <w:proofErr w:type="gramStart"/>
-      <w:r>
-        <w:t>Testing  –</w:t>
-      </w:r>
-      <w:proofErr w:type="gramEnd"/>
-      <w:r>
-        <w:t xml:space="preserve"> </w:t>
-      </w:r>
-      <w:proofErr w:type="spellStart"/>
-      <w:r>
-        <w:t>Kotakoki</w:t>
-      </w:r>
-      <w:proofErr w:type="spellEnd"/>
+        <w:t xml:space="preserve">            This test plan describes the testing approach and overall framework that will drive the testing of </w:t>
+      </w:r>
+      <w:r>
+        <w:t>Bank App Mobile Application</w:t>
+      </w:r>
       <w:r>
         <w:t>.  The document introduces:</w:t>
       </w:r>
@@ -4440,19 +4405,14 @@
       <w:r>
         <w:t xml:space="preserve">   </w:t>
       </w:r>
-      <w:proofErr w:type="spellStart"/>
-      <w:r>
-        <w:t>Kotakoki</w:t>
-      </w:r>
-      <w:proofErr w:type="spellEnd"/>
-      <w:r>
-        <w:t xml:space="preserve"> is a marketplace website for people who loves goldfish and wanted to sell or buy anything related with the goldfish. This project is meant to test the website either the website is ready to deploy to public users or not.</w:t>
+      <w:r>
+        <w:t xml:space="preserve">Bank App is a mobile application for </w:t>
+      </w:r>
+      <w:r>
+        <w:t>bank transaction, and payment transaction. This app is expected to be easily used by users for them to do online transaction. This application has features such as transfer from one account to another, payment to the payee vendors and balance tracking from user’s account.</w:t>
       </w:r>
       <w:bookmarkStart w:id="3" w:name="_GoBack"/>
       <w:bookmarkEnd w:id="3"/>
-      <w:r>
-        <w:t xml:space="preserve"> </w:t>
-      </w:r>
     </w:p>
     <w:p>
       <w:pPr>
@@ -4499,13 +4459,8 @@
       <w:r>
         <w:t xml:space="preserve">       The objective of the test is to verify that the functionality of </w:t>
       </w:r>
-      <w:proofErr w:type="spellStart"/>
-      <w:r>
-        <w:t>Katakoki</w:t>
-      </w:r>
-      <w:proofErr w:type="spellEnd"/>
-      <w:r>
-        <w:t xml:space="preserve"> website</w:t>
+      <w:r>
+        <w:t>Bank App Mobile Application</w:t>
       </w:r>
       <w:r>
         <w:t xml:space="preserve"> works according to the specifications. </w:t>
@@ -4636,6 +4591,7 @@
         <w:rPr>
           <w:color w:val="000000"/>
         </w:rPr>
+        <w:lastRenderedPageBreak/>
         <w:t>In each testing phase, Cycle 3 will be initiated if the defect rate is high in Cycle 2.</w:t>
       </w:r>
     </w:p>
@@ -4650,7 +4606,6 @@
         <w:rPr>
           <w:b/>
         </w:rPr>
-        <w:lastRenderedPageBreak/>
         <w:t>General</w:t>
       </w:r>
     </w:p>
@@ -5130,7 +5085,10 @@
         <w:t xml:space="preserve"> Functional testing only on </w:t>
       </w:r>
       <w:r>
-        <w:t>Name App/Web/API - Docs MODULE</w:t>
+        <w:t>Bank App</w:t>
+      </w:r>
+      <w:r>
+        <w:t xml:space="preserve"> - Docs MODULE</w:t>
       </w:r>
     </w:p>
     <w:p>
@@ -5254,6 +5212,7 @@
         <w:rPr>
           <w:color w:val="000000"/>
         </w:rPr>
+        <w:lastRenderedPageBreak/>
         <w:t xml:space="preserve">There will be common, consistent procedures for all teams supporting testing activities. </w:t>
       </w:r>
     </w:p>
@@ -5298,7 +5257,6 @@
         <w:rPr>
           <w:color w:val="000000"/>
         </w:rPr>
-        <w:lastRenderedPageBreak/>
         <w:t>Testing activities will build upon previous stages to avoid redundancy or duplication of effort.</w:t>
       </w:r>
     </w:p>
@@ -5424,7 +5382,10 @@
         <w:t xml:space="preserve">In functional testing, </w:t>
       </w:r>
       <w:r>
-        <w:t>Name App/Web/API - Docs MODULE</w:t>
+        <w:t>Bank App</w:t>
+      </w:r>
+      <w:r>
+        <w:t xml:space="preserve"> - Docs MODULE</w:t>
       </w:r>
       <w:r>
         <w:rPr>
@@ -5600,10 +5561,31 @@
         <w:ind w:left="1710"/>
       </w:pPr>
       <w:r>
-        <w:rPr>
-          <w:color w:val="FF0000"/>
-        </w:rPr>
-        <w:t>To keep the document easily fragmented and categorized, the scope has been embedded as separate document. If you prefer you can insert a table here itself. The scope is created based on the Test scenarios that were identified in the previous article.</w:t>
+        <w:object w:dxaOrig="1534" w:dyaOrig="991">
+          <v:shapetype id="_x0000_t75" coordsize="21600,21600" o:spt="75" o:preferrelative="t" path="m@4@5l@4@11@9@11@9@5xe" filled="f" stroked="f">
+            <v:stroke joinstyle="miter"/>
+            <v:formulas>
+              <v:f eqn="if lineDrawn pixelLineWidth 0"/>
+              <v:f eqn="sum @0 1 0"/>
+              <v:f eqn="sum 0 0 @1"/>
+              <v:f eqn="prod @2 1 2"/>
+              <v:f eqn="prod @3 21600 pixelWidth"/>
+              <v:f eqn="prod @3 21600 pixelHeight"/>
+              <v:f eqn="sum @0 0 1"/>
+              <v:f eqn="prod @6 1 2"/>
+              <v:f eqn="prod @7 21600 pixelWidth"/>
+              <v:f eqn="sum @8 21600 0"/>
+              <v:f eqn="prod @7 21600 pixelHeight"/>
+              <v:f eqn="sum @10 21600 0"/>
+            </v:formulas>
+            <v:path o:extrusionok="f" gradientshapeok="t" o:connecttype="rect"/>
+            <o:lock v:ext="edit" aspectratio="t"/>
+          </v:shapetype>
+          <v:shape id="_x0000_i1025" type="#_x0000_t75" style="width:76.5pt;height:49.5pt" o:ole="">
+            <v:imagedata r:id="rId8" o:title=""/>
+          </v:shape>
+          <o:OLEObject Type="Embed" ProgID="Excel.Sheet.12" ShapeID="_x0000_i1025" DrawAspect="Icon" ObjectID="_1719218419" r:id="rId9"/>
+        </w:object>
       </w:r>
     </w:p>
     <w:p>
@@ -5618,7 +5600,18 @@
         <w:t>TESTERS</w:t>
       </w:r>
       <w:r>
-        <w:t>: Testing Team.</w:t>
+        <w:t xml:space="preserve">: </w:t>
+      </w:r>
+      <w:r>
+        <w:t xml:space="preserve">Mikail Gibran Fernanda </w:t>
+      </w:r>
+      <w:proofErr w:type="spellStart"/>
+      <w:r>
+        <w:t>Lubis</w:t>
+      </w:r>
+      <w:proofErr w:type="spellEnd"/>
+      <w:r>
+        <w:t>.</w:t>
       </w:r>
     </w:p>
     <w:p>
@@ -5645,6 +5638,7 @@
           <w:b/>
           <w:u w:val="single"/>
         </w:rPr>
+        <w:lastRenderedPageBreak/>
         <w:t xml:space="preserve"> TIMING</w:t>
       </w:r>
       <w:r>
@@ -5674,7 +5668,6 @@
           <w:color w:val="000000"/>
           <w:u w:val="single"/>
         </w:rPr>
-        <w:lastRenderedPageBreak/>
         <w:t>TEST ACCEPTANCE CRITERIA</w:t>
       </w:r>
     </w:p>
@@ -6690,8 +6683,13 @@
               <w:ind w:left="0"/>
             </w:pPr>
             <w:r>
-              <w:t>Test Lead</w:t>
-            </w:r>
+              <w:t xml:space="preserve">Mikail Gibran Fernanda </w:t>
+            </w:r>
+            <w:proofErr w:type="spellStart"/>
+            <w:r>
+              <w:t>Lubis</w:t>
+            </w:r>
+            <w:proofErr w:type="spellEnd"/>
           </w:p>
         </w:tc>
         <w:tc>
@@ -6703,7 +6701,7 @@
               <w:ind w:left="0"/>
             </w:pPr>
             <w:r>
-              <w:t>Project Manager/ Business Analyst’s</w:t>
+              <w:t>Hacktiv8 Instructor</w:t>
             </w:r>
           </w:p>
         </w:tc>
@@ -6744,8 +6742,13 @@
               <w:ind w:left="0"/>
             </w:pPr>
             <w:r>
-              <w:t>Test Team</w:t>
-            </w:r>
+              <w:t xml:space="preserve">Mikail Gibran Fernanda </w:t>
+            </w:r>
+            <w:proofErr w:type="spellStart"/>
+            <w:r>
+              <w:t>Lubis</w:t>
+            </w:r>
+            <w:proofErr w:type="spellEnd"/>
           </w:p>
         </w:tc>
         <w:tc>
@@ -6757,7 +6760,7 @@
               <w:ind w:left="0"/>
             </w:pPr>
             <w:r>
-              <w:t>Business Analyst’s Sign off</w:t>
+              <w:t>Hacktiv8 Instructor</w:t>
             </w:r>
           </w:p>
         </w:tc>
@@ -6954,7 +6957,6 @@
           <w:color w:val="000000"/>
           <w:u w:val="single"/>
         </w:rPr>
-        <w:lastRenderedPageBreak/>
         <w:t>MILESTONE LIST</w:t>
       </w:r>
     </w:p>
@@ -6970,27 +6972,6 @@
           <w:color w:val="000000"/>
         </w:rPr>
         <w:t>The milestone list is tentative and may change due to below reasons</w:t>
-      </w:r>
-    </w:p>
-    <w:p>
-      <w:pPr>
-        <w:pBdr>
-          <w:top w:val="nil"/>
-          <w:left w:val="nil"/>
-          <w:bottom w:val="nil"/>
-          <w:right w:val="nil"/>
-          <w:between w:val="nil"/>
-        </w:pBdr>
-        <w:spacing w:after="0"/>
-        <w:rPr>
-          <w:color w:val="000000"/>
-        </w:rPr>
-      </w:pPr>
-      <w:r>
-        <w:rPr>
-          <w:color w:val="000000"/>
-        </w:rPr>
-        <w:tab/>
       </w:r>
     </w:p>
     <w:p>
@@ -7078,26 +7059,6 @@
           <w:color w:val="000000"/>
         </w:rPr>
       </w:pPr>
-    </w:p>
-    <w:p>
-      <w:pPr>
-        <w:pBdr>
-          <w:top w:val="nil"/>
-          <w:left w:val="nil"/>
-          <w:bottom w:val="nil"/>
-          <w:right w:val="nil"/>
-          <w:between w:val="nil"/>
-        </w:pBdr>
-        <w:spacing w:after="0"/>
-        <w:ind w:left="2070"/>
-        <w:jc w:val="left"/>
-      </w:pPr>
-      <w:r>
-        <w:rPr>
-          <w:color w:val="FF0000"/>
-        </w:rPr>
-        <w:t>Testing generally is not carried out in one cycle. Based on the testing scope, we can estimate how much time it takes and establish the time lines as you can see in the below embedded excel sheet.</w:t>
-      </w:r>
     </w:p>
     <w:p>
       <w:pPr>
@@ -7472,20 +7433,6 @@
     </w:p>
     <w:p>
       <w:pPr>
-        <w:ind w:firstLine="990"/>
-        <w:rPr>
-          <w:color w:val="FF0000"/>
-        </w:rPr>
-      </w:pPr>
-      <w:r>
-        <w:rPr>
-          <w:color w:val="FF0000"/>
-        </w:rPr>
-        <w:t>This document lists out all the activities that have to be performed by the QA team and estimates how many man-hours each activity is going to take.</w:t>
-      </w:r>
-    </w:p>
-    <w:p>
-      <w:pPr>
         <w:pStyle w:val="NoSpacing"/>
       </w:pPr>
       <w:bookmarkStart w:id="18" w:name="_4i7ojhp" w:colFirst="0" w:colLast="0"/>
@@ -7508,7 +7455,7 @@
                     <pic:cNvPicPr preferRelativeResize="0"/>
                   </pic:nvPicPr>
                   <pic:blipFill>
-                    <a:blip r:embed="rId8"/>
+                    <a:blip r:embed="rId10"/>
                     <a:srcRect/>
                     <a:stretch>
                       <a:fillRect/>
@@ -8271,7 +8218,6 @@
               <w:jc w:val="left"/>
             </w:pPr>
             <w:r>
-              <w:lastRenderedPageBreak/>
               <w:t>Test Closure Memo completed and signed off</w:t>
             </w:r>
           </w:p>
@@ -8393,7 +8339,7 @@
                     <pic:cNvPicPr preferRelativeResize="0"/>
                   </pic:nvPicPr>
                   <pic:blipFill>
-                    <a:blip r:embed="rId9"/>
+                    <a:blip r:embed="rId11"/>
                     <a:srcRect/>
                     <a:stretch>
                       <a:fillRect/>
@@ -8899,7 +8845,6 @@
               <w:rPr>
                 <w:color w:val="000000"/>
               </w:rPr>
-              <w:lastRenderedPageBreak/>
               <w:t>It causes an abnormal return to the operating system (crash or a system failure message appears).</w:t>
             </w:r>
           </w:p>
@@ -9597,6 +9542,7 @@
       <w:bookmarkStart w:id="24" w:name="_3as4poj" w:colFirst="0" w:colLast="0"/>
       <w:bookmarkEnd w:id="24"/>
       <w:r>
+        <w:lastRenderedPageBreak/>
         <w:t>Defect tracking &amp; Reporting</w:t>
       </w:r>
     </w:p>
@@ -11032,7 +10978,6 @@
         <w:rPr>
           <w:color w:val="000000"/>
         </w:rPr>
-        <w:lastRenderedPageBreak/>
         <w:t>Any defect encountered will be raised in HP ALM linking to the particular Test case/test step.</w:t>
       </w:r>
     </w:p>
@@ -11056,6 +11001,7 @@
         <w:rPr>
           <w:color w:val="000000"/>
         </w:rPr>
+        <w:lastRenderedPageBreak/>
         <w:t>During Defect fix testing, defects are re-assigned back to the tester to verify the defect fix. The tester verifies the defect fix and updates the status directly in HP ALM.</w:t>
       </w:r>
     </w:p>
@@ -14350,6 +14296,42 @@
                 <w:szCs w:val="20"/>
               </w:rPr>
             </w:pPr>
+            <w:r>
+              <w:rPr>
+                <w:color w:val="000000"/>
+                <w:sz w:val="20"/>
+                <w:szCs w:val="20"/>
+              </w:rPr>
+              <w:t xml:space="preserve">M </w:t>
+            </w:r>
+            <w:proofErr w:type="spellStart"/>
+            <w:r>
+              <w:rPr>
+                <w:color w:val="000000"/>
+                <w:sz w:val="20"/>
+                <w:szCs w:val="20"/>
+              </w:rPr>
+              <w:t>Fariz</w:t>
+            </w:r>
+            <w:proofErr w:type="spellEnd"/>
+            <w:r>
+              <w:rPr>
+                <w:color w:val="000000"/>
+                <w:sz w:val="20"/>
+                <w:szCs w:val="20"/>
+              </w:rPr>
+              <w:t xml:space="preserve"> </w:t>
+            </w:r>
+            <w:proofErr w:type="spellStart"/>
+            <w:r>
+              <w:rPr>
+                <w:color w:val="000000"/>
+                <w:sz w:val="20"/>
+                <w:szCs w:val="20"/>
+              </w:rPr>
+              <w:t>Agata</w:t>
+            </w:r>
+            <w:proofErr w:type="spellEnd"/>
           </w:p>
         </w:tc>
         <w:tc>
@@ -14476,6 +14458,24 @@
                 <w:szCs w:val="20"/>
               </w:rPr>
             </w:pPr>
+            <w:r>
+              <w:rPr>
+                <w:color w:val="000000"/>
+                <w:sz w:val="20"/>
+                <w:szCs w:val="20"/>
+              </w:rPr>
+              <w:t xml:space="preserve">Mikail Gibran Fernanda </w:t>
+            </w:r>
+            <w:proofErr w:type="spellStart"/>
+            <w:r>
+              <w:rPr>
+                <w:color w:val="000000"/>
+                <w:sz w:val="20"/>
+                <w:szCs w:val="20"/>
+              </w:rPr>
+              <w:t>Lubis</w:t>
+            </w:r>
+            <w:proofErr w:type="spellEnd"/>
           </w:p>
         </w:tc>
         <w:tc>
@@ -15315,6 +15315,7 @@
         <w:rPr>
           <w:color w:val="000000"/>
         </w:rPr>
+        <w:lastRenderedPageBreak/>
         <w:t xml:space="preserve">Provide on premise or telecommute support. </w:t>
       </w:r>
     </w:p>
@@ -15336,7 +15337,6 @@
         <w:rPr>
           <w:color w:val="000000"/>
         </w:rPr>
-        <w:lastRenderedPageBreak/>
         <w:t>Provide functional (Business Analysts) and technical team to test team personnel (if needed).</w:t>
       </w:r>
     </w:p>
@@ -15759,7 +15759,10 @@
         </w:rPr>
       </w:pPr>
       <w:r>
-        <w:t>Name App/Web/API - Docs MODULE’s</w:t>
+        <w:t>Bank App</w:t>
+      </w:r>
+      <w:r>
+        <w:t xml:space="preserve"> - Docs MODULE’s</w:t>
       </w:r>
       <w:r>
         <w:rPr>
@@ -15783,7 +15786,18 @@
         </w:rPr>
       </w:pPr>
       <w:r>
-        <w:t>Name App/Web/API - Docs MODULE’s</w:t>
+        <w:t xml:space="preserve">Bank </w:t>
+      </w:r>
+      <w:proofErr w:type="gramStart"/>
+      <w:r>
+        <w:t xml:space="preserve">App </w:t>
+      </w:r>
+      <w:r>
+        <w:t xml:space="preserve"> -</w:t>
+      </w:r>
+      <w:proofErr w:type="gramEnd"/>
+      <w:r>
+        <w:t xml:space="preserve"> Docs MODULE’s</w:t>
       </w:r>
       <w:r>
         <w:rPr>
@@ -15807,6 +15821,7 @@
         </w:rPr>
       </w:pPr>
       <w:r>
+        <w:lastRenderedPageBreak/>
         <w:t xml:space="preserve">A windows environment with </w:t>
       </w:r>
       <w:r>
@@ -15926,6 +15941,34 @@
                 <w:b/>
               </w:rPr>
             </w:pPr>
+            <w:r>
+              <w:rPr>
+                <w:b/>
+              </w:rPr>
+              <w:t xml:space="preserve">M </w:t>
+            </w:r>
+            <w:proofErr w:type="spellStart"/>
+            <w:r>
+              <w:rPr>
+                <w:b/>
+              </w:rPr>
+              <w:t>Fariz</w:t>
+            </w:r>
+            <w:proofErr w:type="spellEnd"/>
+            <w:r>
+              <w:rPr>
+                <w:b/>
+              </w:rPr>
+              <w:t xml:space="preserve"> </w:t>
+            </w:r>
+            <w:proofErr w:type="spellStart"/>
+            <w:r>
+              <w:rPr>
+                <w:b/>
+              </w:rPr>
+              <w:t>Agata</w:t>
+            </w:r>
+            <w:proofErr w:type="spellEnd"/>
           </w:p>
         </w:tc>
       </w:tr>
@@ -15960,6 +16003,12 @@
                 <w:b/>
               </w:rPr>
             </w:pPr>
+            <w:r>
+              <w:rPr>
+                <w:b/>
+              </w:rPr>
+              <w:t>Hacktiv8 Instructor</w:t>
+            </w:r>
           </w:p>
         </w:tc>
       </w:tr>

</xml_diff>